<commit_message>
fixed shake bug, add npc temp rotate
</commit_message>
<xml_diff>
--- a/Server/CartoonWarServer/졸작 일지/작업일지/작업일지_5주차.docx
+++ b/Server/CartoonWarServer/졸작 일지/작업일지/작업일지_5주차.docx
@@ -1,6 +1,6 @@
 
 <file path=word/document.xml><?xml version="1.0" encoding="utf-8"?>
-<w:document xmlns:wpc="http://schemas.microsoft.com/office/word/2010/wordprocessingCanvas" xmlns:cx="http://schemas.microsoft.com/office/drawing/2014/chartex" xmlns:cx1="http://schemas.microsoft.com/office/drawing/2015/9/8/chartex" xmlns:cx2="http://schemas.microsoft.com/office/drawing/2015/10/21/chartex" xmlns:cx3="http://schemas.microsoft.com/office/drawing/2016/5/9/chartex" xmlns:cx4="http://schemas.microsoft.com/office/drawing/2016/5/10/chartex" xmlns:cx5="http://schemas.microsoft.com/office/drawing/2016/5/11/chartex" xmlns:cx6="http://schemas.microsoft.com/office/drawing/2016/5/12/chartex" xmlns:cx7="http://schemas.microsoft.com/office/drawing/2016/5/13/chartex" xmlns:cx8="http://schemas.microsoft.com/office/drawing/2016/5/14/chartex" xmlns:mc="http://schemas.openxmlformats.org/markup-compatibility/2006" xmlns:aink="http://schemas.microsoft.com/office/drawing/2016/ink" xmlns:am3d="http://schemas.microsoft.com/office/drawing/2017/model3d" xmlns:o="urn:schemas-microsoft-com:office:office" xmlns:r="http://schemas.openxmlformats.org/officeDocument/2006/relationships" xmlns:m="http://schemas.openxmlformats.org/officeDocument/2006/math" xmlns:v="urn:schemas-microsoft-com:vml" xmlns:wp14="http://schemas.microsoft.com/office/word/2010/wordprocessingDrawing" xmlns:wp="http://schemas.openxmlformats.org/drawingml/2006/wordprocessingDrawing" xmlns:w10="urn:schemas-microsoft-com:office:word" xmlns:w="http://schemas.openxmlformats.org/wordprocessingml/2006/main" xmlns:w14="http://schemas.microsoft.com/office/word/2010/wordml" xmlns:w15="http://schemas.microsoft.com/office/word/2012/wordml" xmlns:w16cex="http://schemas.microsoft.com/office/word/2018/wordml/cex" xmlns:w16cid="http://schemas.microsoft.com/office/word/2016/wordml/cid" xmlns:w16="http://schemas.microsoft.com/office/word/2018/wordml" xmlns:w16se="http://schemas.microsoft.com/office/word/2015/wordml/symex" xmlns:wpg="http://schemas.microsoft.com/office/word/2010/wordprocessingGroup" xmlns:wpi="http://schemas.microsoft.com/office/word/2010/wordprocessingInk" xmlns:wne="http://schemas.microsoft.com/office/word/2006/wordml" xmlns:wps="http://schemas.microsoft.com/office/word/2010/wordprocessingShape" mc:Ignorable="w14 w15 w16se w16cid w16 w16cex wp14">
+<w:document xmlns:wpc="http://schemas.microsoft.com/office/word/2010/wordprocessingCanvas" xmlns:cx="http://schemas.microsoft.com/office/drawing/2014/chartex" xmlns:cx1="http://schemas.microsoft.com/office/drawing/2015/9/8/chartex" xmlns:cx2="http://schemas.microsoft.com/office/drawing/2015/10/21/chartex" xmlns:cx3="http://schemas.microsoft.com/office/drawing/2016/5/9/chartex" xmlns:cx4="http://schemas.microsoft.com/office/drawing/2016/5/10/chartex" xmlns:cx5="http://schemas.microsoft.com/office/drawing/2016/5/11/chartex" xmlns:cx6="http://schemas.microsoft.com/office/drawing/2016/5/12/chartex" xmlns:cx7="http://schemas.microsoft.com/office/drawing/2016/5/13/chartex" xmlns:cx8="http://schemas.microsoft.com/office/drawing/2016/5/14/chartex" xmlns:mc="http://schemas.openxmlformats.org/markup-compatibility/2006" xmlns:aink="http://schemas.microsoft.com/office/drawing/2016/ink" xmlns:am3d="http://schemas.microsoft.com/office/drawing/2017/model3d" xmlns:o="urn:schemas-microsoft-com:office:office" xmlns:r="http://schemas.openxmlformats.org/officeDocument/2006/relationships" xmlns:m="http://schemas.openxmlformats.org/officeDocument/2006/math" xmlns:v="urn:schemas-microsoft-com:vml" xmlns:wp14="http://schemas.microsoft.com/office/word/2010/wordprocessingDrawing" xmlns:wp="http://schemas.openxmlformats.org/drawingml/2006/wordprocessingDrawing" xmlns:w10="urn:schemas-microsoft-com:office:word" xmlns:w="http://schemas.openxmlformats.org/wordprocessingml/2006/main" xmlns:w14="http://schemas.microsoft.com/office/word/2010/wordml" xmlns:w15="http://schemas.microsoft.com/office/word/2012/wordml" xmlns:w16cex="http://schemas.microsoft.com/office/word/2018/wordml/cex" xmlns:w16cid="http://schemas.microsoft.com/office/word/2016/wordml/cid" xmlns:w16="http://schemas.microsoft.com/office/word/2018/wordml" xmlns:w16sdtdh="http://schemas.microsoft.com/office/word/2020/wordml/sdtdatahash" xmlns:w16se="http://schemas.microsoft.com/office/word/2015/wordml/symex" xmlns:wpg="http://schemas.microsoft.com/office/word/2010/wordprocessingGroup" xmlns:wpi="http://schemas.microsoft.com/office/word/2010/wordprocessingInk" xmlns:wne="http://schemas.microsoft.com/office/word/2006/wordml" xmlns:wps="http://schemas.microsoft.com/office/word/2010/wordprocessingShape" mc:Ignorable="w14 w15 w16se w16cid w16 w16cex w16sdtdh wp14">
   <w:body>
     <w:tbl>
       <w:tblPr>
@@ -47,7 +47,7 @@
               <w:rPr>
                 <w:rFonts w:hint="eastAsia"/>
               </w:rPr>
-              <w:t>4</w:t>
+              <w:t>5</w:t>
             </w:r>
             <w:r>
               <w:rPr>
@@ -162,15 +162,85 @@
               <w:rPr>
                 <w:rFonts w:hint="eastAsia"/>
               </w:rPr>
-              <w:t>여러 포메이션 하드코딩으로 작성 후 테스트 완료</w:t>
-            </w:r>
-          </w:p>
-          <w:p>
-            <w:r>
-              <w:rPr>
-                <w:rFonts w:hint="eastAsia"/>
-              </w:rPr>
-              <w:t>포메이션 변경 테스트 완료</w:t>
+              <w:t xml:space="preserve">메인 </w:t>
+            </w:r>
+            <w:proofErr w:type="spellStart"/>
+            <w:r>
+              <w:rPr>
+                <w:rFonts w:hint="eastAsia"/>
+              </w:rPr>
+              <w:t>클라에</w:t>
+            </w:r>
+            <w:proofErr w:type="spellEnd"/>
+            <w:r>
+              <w:rPr>
+                <w:rFonts w:hint="eastAsia"/>
+              </w:rPr>
+              <w:t xml:space="preserve"> 서버 이식 완료,</w:t>
+            </w:r>
+            <w:r>
+              <w:t xml:space="preserve"> </w:t>
+            </w:r>
+            <w:r>
+              <w:rPr>
+                <w:rFonts w:hint="eastAsia"/>
+              </w:rPr>
+              <w:t xml:space="preserve">플레이어 객체 삭제 및 </w:t>
+            </w:r>
+            <w:proofErr w:type="spellStart"/>
+            <w:r>
+              <w:rPr>
+                <w:rFonts w:hint="eastAsia"/>
+              </w:rPr>
+              <w:t>클라</w:t>
+            </w:r>
+            <w:proofErr w:type="spellEnd"/>
+            <w:r>
+              <w:rPr>
+                <w:rFonts w:hint="eastAsia"/>
+              </w:rPr>
+              <w:t xml:space="preserve"> 쪽 서버도 하나의 큰 오브젝트 관리 자료구조로 변경,</w:t>
+            </w:r>
+            <w:r>
+              <w:t xml:space="preserve"> </w:t>
+            </w:r>
+            <w:r>
+              <w:rPr>
+                <w:rFonts w:hint="eastAsia"/>
+              </w:rPr>
+              <w:t>플레이어 객체 개별 접근 가능,</w:t>
+            </w:r>
+            <w:r>
+              <w:t xml:space="preserve"> Enter, Leave</w:t>
+            </w:r>
+            <w:r>
+              <w:rPr>
+                <w:rFonts w:hint="eastAsia"/>
+              </w:rPr>
+              <w:t>시 바로 렌더링 업데이트 되게 수정,</w:t>
+            </w:r>
+            <w:r>
+              <w:t xml:space="preserve"> </w:t>
+            </w:r>
+            <w:r>
+              <w:rPr>
+                <w:rFonts w:hint="eastAsia"/>
+              </w:rPr>
+              <w:t xml:space="preserve">임시 </w:t>
+            </w:r>
+            <w:proofErr w:type="spellStart"/>
+            <w:r>
+              <w:t>npc</w:t>
+            </w:r>
+            <w:proofErr w:type="spellEnd"/>
+            <w:r>
+              <w:t xml:space="preserve"> </w:t>
+            </w:r>
+            <w:r>
+              <w:rPr>
+                <w:rFonts w:hint="eastAsia"/>
+              </w:rPr>
+              <w:t>회전 추가</w:t>
             </w:r>
           </w:p>
         </w:tc>
@@ -192,25 +262,127 @@
         <w:rPr>
           <w:rFonts w:hint="eastAsia"/>
         </w:rPr>
-        <w:t>저번 주 계획대로 일단 하드코딩으로 여러 포메이션을 만들고 자연스럽게 변경되는지 테스트 후 확인 완료,</w:t>
-      </w:r>
-      <w:r>
-        <w:t xml:space="preserve"> </w:t>
-      </w:r>
+        <w:t xml:space="preserve">메인 </w:t>
+      </w:r>
+      <w:proofErr w:type="spellStart"/>
       <w:r>
         <w:rPr>
           <w:rFonts w:hint="eastAsia"/>
         </w:rPr>
-        <w:t xml:space="preserve">목표 위치에 </w:t>
-      </w:r>
-      <w:r>
-        <w:t>npc</w:t>
-      </w:r>
+        <w:t>클라에</w:t>
+      </w:r>
+      <w:proofErr w:type="spellEnd"/>
       <w:r>
         <w:rPr>
           <w:rFonts w:hint="eastAsia"/>
         </w:rPr>
-        <w:t>가 도착했을 때 버벅거리는 버그 잡아야함</w:t>
+        <w:t xml:space="preserve"> 임시 </w:t>
+      </w:r>
+      <w:proofErr w:type="spellStart"/>
+      <w:r>
+        <w:rPr>
+          <w:rFonts w:hint="eastAsia"/>
+        </w:rPr>
+        <w:t>클라에</w:t>
+      </w:r>
+      <w:proofErr w:type="spellEnd"/>
+      <w:r>
+        <w:rPr>
+          <w:rFonts w:hint="eastAsia"/>
+        </w:rPr>
+        <w:t xml:space="preserve"> 구현해 놓은</w:t>
+      </w:r>
+      <w:r>
+        <w:t xml:space="preserve"> </w:t>
+      </w:r>
+      <w:r>
+        <w:rPr>
+          <w:rFonts w:hint="eastAsia"/>
+        </w:rPr>
+        <w:t>서버를 이식시킴.</w:t>
+      </w:r>
+      <w:r>
+        <w:t xml:space="preserve"> </w:t>
+      </w:r>
+      <w:r>
+        <w:rPr>
+          <w:rFonts w:hint="eastAsia"/>
+        </w:rPr>
+        <w:t xml:space="preserve">일단 이식하면서 </w:t>
+      </w:r>
+      <w:proofErr w:type="spellStart"/>
+      <w:r>
+        <w:rPr>
+          <w:rFonts w:hint="eastAsia"/>
+        </w:rPr>
+        <w:t>안쓰는</w:t>
+      </w:r>
+      <w:proofErr w:type="spellEnd"/>
+      <w:r>
+        <w:rPr>
+          <w:rFonts w:hint="eastAsia"/>
+        </w:rPr>
+        <w:t xml:space="preserve"> </w:t>
+      </w:r>
+      <w:proofErr w:type="spellStart"/>
+      <w:r>
+        <w:rPr>
+          <w:rFonts w:hint="eastAsia"/>
+        </w:rPr>
+        <w:t>함수랑</w:t>
+      </w:r>
+      <w:proofErr w:type="spellEnd"/>
+      <w:r>
+        <w:rPr>
+          <w:rFonts w:hint="eastAsia"/>
+        </w:rPr>
+        <w:t xml:space="preserve"> 변수 한번 정리하고 새로운 객체 접근 구조로 다 변경시키고 아직은 객체 접근이랑 서버 쪽 키입력을 클라이언트가 제대로 된 객체 로딩과 애니메이션이 되기 전까진 막아 놨다.</w:t>
+      </w:r>
+      <w:r>
+        <w:t xml:space="preserve"> </w:t>
+      </w:r>
+      <w:r>
+        <w:rPr>
+          <w:rFonts w:hint="eastAsia"/>
+        </w:rPr>
+        <w:t xml:space="preserve">플레이어와 그 플레이어의 </w:t>
+      </w:r>
+      <w:proofErr w:type="spellStart"/>
+      <w:r>
+        <w:t>npc</w:t>
+      </w:r>
+      <w:proofErr w:type="spellEnd"/>
+      <w:r>
+        <w:rPr>
+          <w:rFonts w:hint="eastAsia"/>
+        </w:rPr>
+        <w:t xml:space="preserve">가 </w:t>
+      </w:r>
+      <w:r>
+        <w:t xml:space="preserve">Enter, Leave </w:t>
+      </w:r>
+      <w:r>
+        <w:rPr>
+          <w:rFonts w:hint="eastAsia"/>
+        </w:rPr>
+        <w:t>하자마자 바로 렌더링이 안되는 버그를 다 수정했다.</w:t>
+      </w:r>
+      <w:r>
+        <w:t xml:space="preserve"> </w:t>
+      </w:r>
+      <w:proofErr w:type="spellStart"/>
+      <w:r>
+        <w:t>Npc</w:t>
+      </w:r>
+      <w:proofErr w:type="spellEnd"/>
+      <w:r>
+        <w:t xml:space="preserve"> </w:t>
+      </w:r>
+      <w:r>
+        <w:rPr>
+          <w:rFonts w:hint="eastAsia"/>
+        </w:rPr>
+        <w:t>회전도 일단은 객체 로딩 되기전까진 플레이어가 보는 방향 따라가게 수정을 했다.</w:t>
       </w:r>
     </w:p>
     <w:tbl>
@@ -257,16 +429,61 @@
               <w:rPr>
                 <w:rFonts w:hint="eastAsia"/>
               </w:rPr>
-              <w:t>포메이션 변경 안되는 버그,</w:t>
-            </w:r>
-            <w:r>
-              <w:t xml:space="preserve"> npc</w:t>
-            </w:r>
-            <w:r>
-              <w:rPr>
-                <w:rFonts w:hint="eastAsia"/>
-              </w:rPr>
-              <w:t>가 제자리에서 버벅거리는 버그</w:t>
+              <w:t>E</w:t>
+            </w:r>
+            <w:r>
+              <w:t xml:space="preserve">nter, Leave </w:t>
+            </w:r>
+            <w:r>
+              <w:rPr>
+                <w:rFonts w:hint="eastAsia"/>
+              </w:rPr>
+              <w:t>렌더링 버그,</w:t>
+            </w:r>
+            <w:r>
+              <w:t xml:space="preserve"> </w:t>
+            </w:r>
+            <w:proofErr w:type="spellStart"/>
+            <w:r>
+              <w:t>Npc</w:t>
+            </w:r>
+            <w:proofErr w:type="spellEnd"/>
+            <w:r>
+              <w:t xml:space="preserve"> </w:t>
+            </w:r>
+            <w:r>
+              <w:rPr>
+                <w:rFonts w:hint="eastAsia"/>
+              </w:rPr>
+              <w:t xml:space="preserve">최초 </w:t>
+            </w:r>
+            <w:proofErr w:type="spellStart"/>
+            <w:r>
+              <w:rPr>
+                <w:rFonts w:hint="eastAsia"/>
+              </w:rPr>
+              <w:t>회전값</w:t>
+            </w:r>
+            <w:proofErr w:type="spellEnd"/>
+            <w:r>
+              <w:rPr>
+                <w:rFonts w:hint="eastAsia"/>
+              </w:rPr>
+              <w:t xml:space="preserve"> 이후 회전 </w:t>
+            </w:r>
+            <w:proofErr w:type="spellStart"/>
+            <w:r>
+              <w:rPr>
+                <w:rFonts w:hint="eastAsia"/>
+              </w:rPr>
+              <w:t>안하는</w:t>
+            </w:r>
+            <w:proofErr w:type="spellEnd"/>
+            <w:r>
+              <w:rPr>
+                <w:rFonts w:hint="eastAsia"/>
+              </w:rPr>
+              <w:t xml:space="preserve"> 버그</w:t>
             </w:r>
           </w:p>
         </w:tc>
@@ -303,31 +520,22 @@
               <w:rPr>
                 <w:rFonts w:hint="eastAsia"/>
               </w:rPr>
-              <w:t>포메이션 셋팅 함수</w:t>
-            </w:r>
-            <w:r>
-              <w:rPr>
-                <w:rFonts w:hint="eastAsia"/>
-              </w:rPr>
-              <w:t xml:space="preserve"> 위치 변경,</w:t>
-            </w:r>
-            <w:r>
-              <w:t xml:space="preserve"> float </w:t>
-            </w:r>
-            <w:r>
-              <w:rPr>
-                <w:rFonts w:hint="eastAsia"/>
-              </w:rPr>
-              <w:t>위치 값은</w:t>
-            </w:r>
-            <w:r>
+              <w:t>E</w:t>
+            </w:r>
+            <w:r>
+              <w:t>nter, Leave</w:t>
+            </w:r>
+            <w:r>
+              <w:rPr>
+                <w:rFonts w:hint="eastAsia"/>
+              </w:rPr>
+              <w:t>시 바로 패킷을 보내고 받아서 업데이트하게 구조 변경</w:t>
+            </w:r>
+            <w:r>
+              <w:rPr>
+                <w:rFonts w:hint="eastAsia"/>
+              </w:rPr>
               <w:t xml:space="preserve"> </w:t>
-            </w:r>
-            <w:r>
-              <w:rPr>
-                <w:rFonts w:hint="eastAsia"/>
-              </w:rPr>
-              <w:t xml:space="preserve">범위 기반으로 변경 </w:t>
             </w:r>
           </w:p>
         </w:tc>
@@ -363,7 +571,7 @@
               <w:rPr>
                 <w:rFonts w:hint="eastAsia"/>
               </w:rPr>
-              <w:t>5</w:t>
+              <w:t>6</w:t>
             </w:r>
             <w:r>
               <w:rPr>
@@ -465,8 +673,18 @@
                 <w:b/>
                 <w:bCs/>
               </w:rPr>
-              <w:t>다음주 할일</w:t>
-            </w:r>
+              <w:t xml:space="preserve">다음주 </w:t>
+            </w:r>
+            <w:proofErr w:type="spellStart"/>
+            <w:r>
+              <w:rPr>
+                <w:rFonts w:hint="eastAsia"/>
+                <w:b/>
+                <w:bCs/>
+              </w:rPr>
+              <w:t>할일</w:t>
+            </w:r>
+            <w:proofErr w:type="spellEnd"/>
           </w:p>
         </w:tc>
         <w:tc>
@@ -479,26 +697,76 @@
               <w:rPr>
                 <w:rFonts w:hint="eastAsia"/>
               </w:rPr>
-              <w:t>기본 충돌체크 구현 및 적용하기</w:t>
-            </w:r>
-          </w:p>
-          <w:p>
-            <w:r>
-              <w:rPr>
-                <w:rFonts w:hint="eastAsia"/>
-              </w:rPr>
-              <w:t>포메이션 변경하여 위치 이동시 통과하지 않고 자연스럽게 돌아가기</w:t>
-            </w:r>
-          </w:p>
-          <w:p>
-            <w:r>
-              <w:t xml:space="preserve">Npc </w:t>
-            </w:r>
-            <w:r>
-              <w:rPr>
-                <w:rFonts w:hint="eastAsia"/>
-              </w:rPr>
-              <w:t>로테이션 적용하기</w:t>
+              <w:t>N</w:t>
+            </w:r>
+            <w:r>
+              <w:t xml:space="preserve">PC Attack </w:t>
+            </w:r>
+            <w:r>
+              <w:rPr>
+                <w:rFonts w:hint="eastAsia"/>
+              </w:rPr>
+              <w:t>패킷 구현하기,</w:t>
+            </w:r>
+            <w:r>
+              <w:t xml:space="preserve"> </w:t>
+            </w:r>
+            <w:r>
+              <w:rPr>
+                <w:rFonts w:hint="eastAsia"/>
+              </w:rPr>
+              <w:t xml:space="preserve">임시 </w:t>
+            </w:r>
+            <w:r>
+              <w:t xml:space="preserve">NPC </w:t>
+            </w:r>
+            <w:r>
+              <w:rPr>
+                <w:rFonts w:hint="eastAsia"/>
+              </w:rPr>
+              <w:t>삭제(테스트용)</w:t>
+            </w:r>
+            <w:r>
+              <w:t xml:space="preserve"> </w:t>
+            </w:r>
+            <w:r>
+              <w:rPr>
+                <w:rFonts w:hint="eastAsia"/>
+              </w:rPr>
+              <w:t>기능 구현하기,</w:t>
+            </w:r>
+          </w:p>
+          <w:p>
+            <w:pPr>
+              <w:rPr>
+                <w:rFonts w:hint="eastAsia"/>
+              </w:rPr>
+            </w:pPr>
+            <w:r>
+              <w:rPr>
+                <w:rFonts w:hint="eastAsia"/>
+              </w:rPr>
+              <w:t>A</w:t>
+            </w:r>
+            <w:r>
+              <w:t xml:space="preserve">ttack </w:t>
+            </w:r>
+            <w:r>
+              <w:rPr>
+                <w:rFonts w:hint="eastAsia"/>
+              </w:rPr>
+              <w:t xml:space="preserve">패킷 성공적으로 구현 시 본격적으로 </w:t>
+            </w:r>
+            <w:proofErr w:type="spellStart"/>
+            <w:r>
+              <w:t>npc</w:t>
+            </w:r>
+            <w:proofErr w:type="spellEnd"/>
+            <w:r>
+              <w:rPr>
+                <w:rFonts w:hint="eastAsia"/>
+              </w:rPr>
+              <w:t>들 체력을 이용한 배틀 만들고 사망 시 삭제 기능 구현하기</w:t>
             </w:r>
           </w:p>
         </w:tc>
@@ -573,7 +841,7 @@
 </file>
 
 <file path=word/endnotes.xml><?xml version="1.0" encoding="utf-8"?>
-<w:endnotes xmlns:wpc="http://schemas.microsoft.com/office/word/2010/wordprocessingCanvas" xmlns:cx="http://schemas.microsoft.com/office/drawing/2014/chartex" xmlns:cx1="http://schemas.microsoft.com/office/drawing/2015/9/8/chartex" xmlns:cx2="http://schemas.microsoft.com/office/drawing/2015/10/21/chartex" xmlns:cx3="http://schemas.microsoft.com/office/drawing/2016/5/9/chartex" xmlns:cx4="http://schemas.microsoft.com/office/drawing/2016/5/10/chartex" xmlns:cx5="http://schemas.microsoft.com/office/drawing/2016/5/11/chartex" xmlns:cx6="http://schemas.microsoft.com/office/drawing/2016/5/12/chartex" xmlns:cx7="http://schemas.microsoft.com/office/drawing/2016/5/13/chartex" xmlns:cx8="http://schemas.microsoft.com/office/drawing/2016/5/14/chartex" xmlns:mc="http://schemas.openxmlformats.org/markup-compatibility/2006" xmlns:aink="http://schemas.microsoft.com/office/drawing/2016/ink" xmlns:am3d="http://schemas.microsoft.com/office/drawing/2017/model3d" xmlns:o="urn:schemas-microsoft-com:office:office" xmlns:r="http://schemas.openxmlformats.org/officeDocument/2006/relationships" xmlns:m="http://schemas.openxmlformats.org/officeDocument/2006/math" xmlns:v="urn:schemas-microsoft-com:vml" xmlns:wp14="http://schemas.microsoft.com/office/word/2010/wordprocessingDrawing" xmlns:wp="http://schemas.openxmlformats.org/drawingml/2006/wordprocessingDrawing" xmlns:w10="urn:schemas-microsoft-com:office:word" xmlns:w="http://schemas.openxmlformats.org/wordprocessingml/2006/main" xmlns:w14="http://schemas.microsoft.com/office/word/2010/wordml" xmlns:w15="http://schemas.microsoft.com/office/word/2012/wordml" xmlns:w16cex="http://schemas.microsoft.com/office/word/2018/wordml/cex" xmlns:w16cid="http://schemas.microsoft.com/office/word/2016/wordml/cid" xmlns:w16="http://schemas.microsoft.com/office/word/2018/wordml" xmlns:w16se="http://schemas.microsoft.com/office/word/2015/wordml/symex" xmlns:wpg="http://schemas.microsoft.com/office/word/2010/wordprocessingGroup" xmlns:wpi="http://schemas.microsoft.com/office/word/2010/wordprocessingInk" xmlns:wne="http://schemas.microsoft.com/office/word/2006/wordml" xmlns:wps="http://schemas.microsoft.com/office/word/2010/wordprocessingShape" mc:Ignorable="w14 w15 w16se w16cid w16 w16cex wp14">
+<w:endnotes xmlns:wpc="http://schemas.microsoft.com/office/word/2010/wordprocessingCanvas" xmlns:cx="http://schemas.microsoft.com/office/drawing/2014/chartex" xmlns:cx1="http://schemas.microsoft.com/office/drawing/2015/9/8/chartex" xmlns:cx2="http://schemas.microsoft.com/office/drawing/2015/10/21/chartex" xmlns:cx3="http://schemas.microsoft.com/office/drawing/2016/5/9/chartex" xmlns:cx4="http://schemas.microsoft.com/office/drawing/2016/5/10/chartex" xmlns:cx5="http://schemas.microsoft.com/office/drawing/2016/5/11/chartex" xmlns:cx6="http://schemas.microsoft.com/office/drawing/2016/5/12/chartex" xmlns:cx7="http://schemas.microsoft.com/office/drawing/2016/5/13/chartex" xmlns:cx8="http://schemas.microsoft.com/office/drawing/2016/5/14/chartex" xmlns:mc="http://schemas.openxmlformats.org/markup-compatibility/2006" xmlns:aink="http://schemas.microsoft.com/office/drawing/2016/ink" xmlns:am3d="http://schemas.microsoft.com/office/drawing/2017/model3d" xmlns:o="urn:schemas-microsoft-com:office:office" xmlns:r="http://schemas.openxmlformats.org/officeDocument/2006/relationships" xmlns:m="http://schemas.openxmlformats.org/officeDocument/2006/math" xmlns:v="urn:schemas-microsoft-com:vml" xmlns:wp14="http://schemas.microsoft.com/office/word/2010/wordprocessingDrawing" xmlns:wp="http://schemas.openxmlformats.org/drawingml/2006/wordprocessingDrawing" xmlns:w10="urn:schemas-microsoft-com:office:word" xmlns:w="http://schemas.openxmlformats.org/wordprocessingml/2006/main" xmlns:w14="http://schemas.microsoft.com/office/word/2010/wordml" xmlns:w15="http://schemas.microsoft.com/office/word/2012/wordml" xmlns:w16cex="http://schemas.microsoft.com/office/word/2018/wordml/cex" xmlns:w16cid="http://schemas.microsoft.com/office/word/2016/wordml/cid" xmlns:w16="http://schemas.microsoft.com/office/word/2018/wordml" xmlns:w16sdtdh="http://schemas.microsoft.com/office/word/2020/wordml/sdtdatahash" xmlns:w16se="http://schemas.microsoft.com/office/word/2015/wordml/symex" xmlns:wpg="http://schemas.microsoft.com/office/word/2010/wordprocessingGroup" xmlns:wpi="http://schemas.microsoft.com/office/word/2010/wordprocessingInk" xmlns:wne="http://schemas.microsoft.com/office/word/2006/wordml" xmlns:wps="http://schemas.microsoft.com/office/word/2010/wordprocessingShape" mc:Ignorable="w14 w15 w16se w16cid w16 w16cex w16sdtdh wp14">
   <w:endnote w:type="separator" w:id="-1">
     <w:p>
       <w:pPr>
@@ -598,7 +866,7 @@
 </file>
 
 <file path=word/footnotes.xml><?xml version="1.0" encoding="utf-8"?>
-<w:footnotes xmlns:wpc="http://schemas.microsoft.com/office/word/2010/wordprocessingCanvas" xmlns:cx="http://schemas.microsoft.com/office/drawing/2014/chartex" xmlns:cx1="http://schemas.microsoft.com/office/drawing/2015/9/8/chartex" xmlns:cx2="http://schemas.microsoft.com/office/drawing/2015/10/21/chartex" xmlns:cx3="http://schemas.microsoft.com/office/drawing/2016/5/9/chartex" xmlns:cx4="http://schemas.microsoft.com/office/drawing/2016/5/10/chartex" xmlns:cx5="http://schemas.microsoft.com/office/drawing/2016/5/11/chartex" xmlns:cx6="http://schemas.microsoft.com/office/drawing/2016/5/12/chartex" xmlns:cx7="http://schemas.microsoft.com/office/drawing/2016/5/13/chartex" xmlns:cx8="http://schemas.microsoft.com/office/drawing/2016/5/14/chartex" xmlns:mc="http://schemas.openxmlformats.org/markup-compatibility/2006" xmlns:aink="http://schemas.microsoft.com/office/drawing/2016/ink" xmlns:am3d="http://schemas.microsoft.com/office/drawing/2017/model3d" xmlns:o="urn:schemas-microsoft-com:office:office" xmlns:r="http://schemas.openxmlformats.org/officeDocument/2006/relationships" xmlns:m="http://schemas.openxmlformats.org/officeDocument/2006/math" xmlns:v="urn:schemas-microsoft-com:vml" xmlns:wp14="http://schemas.microsoft.com/office/word/2010/wordprocessingDrawing" xmlns:wp="http://schemas.openxmlformats.org/drawingml/2006/wordprocessingDrawing" xmlns:w10="urn:schemas-microsoft-com:office:word" xmlns:w="http://schemas.openxmlformats.org/wordprocessingml/2006/main" xmlns:w14="http://schemas.microsoft.com/office/word/2010/wordml" xmlns:w15="http://schemas.microsoft.com/office/word/2012/wordml" xmlns:w16cex="http://schemas.microsoft.com/office/word/2018/wordml/cex" xmlns:w16cid="http://schemas.microsoft.com/office/word/2016/wordml/cid" xmlns:w16="http://schemas.microsoft.com/office/word/2018/wordml" xmlns:w16se="http://schemas.microsoft.com/office/word/2015/wordml/symex" xmlns:wpg="http://schemas.microsoft.com/office/word/2010/wordprocessingGroup" xmlns:wpi="http://schemas.microsoft.com/office/word/2010/wordprocessingInk" xmlns:wne="http://schemas.microsoft.com/office/word/2006/wordml" xmlns:wps="http://schemas.microsoft.com/office/word/2010/wordprocessingShape" mc:Ignorable="w14 w15 w16se w16cid w16 w16cex wp14">
+<w:footnotes xmlns:wpc="http://schemas.microsoft.com/office/word/2010/wordprocessingCanvas" xmlns:cx="http://schemas.microsoft.com/office/drawing/2014/chartex" xmlns:cx1="http://schemas.microsoft.com/office/drawing/2015/9/8/chartex" xmlns:cx2="http://schemas.microsoft.com/office/drawing/2015/10/21/chartex" xmlns:cx3="http://schemas.microsoft.com/office/drawing/2016/5/9/chartex" xmlns:cx4="http://schemas.microsoft.com/office/drawing/2016/5/10/chartex" xmlns:cx5="http://schemas.microsoft.com/office/drawing/2016/5/11/chartex" xmlns:cx6="http://schemas.microsoft.com/office/drawing/2016/5/12/chartex" xmlns:cx7="http://schemas.microsoft.com/office/drawing/2016/5/13/chartex" xmlns:cx8="http://schemas.microsoft.com/office/drawing/2016/5/14/chartex" xmlns:mc="http://schemas.openxmlformats.org/markup-compatibility/2006" xmlns:aink="http://schemas.microsoft.com/office/drawing/2016/ink" xmlns:am3d="http://schemas.microsoft.com/office/drawing/2017/model3d" xmlns:o="urn:schemas-microsoft-com:office:office" xmlns:r="http://schemas.openxmlformats.org/officeDocument/2006/relationships" xmlns:m="http://schemas.openxmlformats.org/officeDocument/2006/math" xmlns:v="urn:schemas-microsoft-com:vml" xmlns:wp14="http://schemas.microsoft.com/office/word/2010/wordprocessingDrawing" xmlns:wp="http://schemas.openxmlformats.org/drawingml/2006/wordprocessingDrawing" xmlns:w10="urn:schemas-microsoft-com:office:word" xmlns:w="http://schemas.openxmlformats.org/wordprocessingml/2006/main" xmlns:w14="http://schemas.microsoft.com/office/word/2010/wordml" xmlns:w15="http://schemas.microsoft.com/office/word/2012/wordml" xmlns:w16cex="http://schemas.microsoft.com/office/word/2018/wordml/cex" xmlns:w16cid="http://schemas.microsoft.com/office/word/2016/wordml/cid" xmlns:w16="http://schemas.microsoft.com/office/word/2018/wordml" xmlns:w16sdtdh="http://schemas.microsoft.com/office/word/2020/wordml/sdtdatahash" xmlns:w16se="http://schemas.microsoft.com/office/word/2015/wordml/symex" xmlns:wpg="http://schemas.microsoft.com/office/word/2010/wordprocessingGroup" xmlns:wpi="http://schemas.microsoft.com/office/word/2010/wordprocessingInk" xmlns:wne="http://schemas.microsoft.com/office/word/2006/wordml" xmlns:wps="http://schemas.microsoft.com/office/word/2010/wordprocessingShape" mc:Ignorable="w14 w15 w16se w16cid w16 w16cex w16sdtdh wp14">
   <w:footnote w:type="separator" w:id="-1">
     <w:p>
       <w:pPr>
@@ -623,7 +891,7 @@
 </file>
 
 <file path=word/header1.xml><?xml version="1.0" encoding="utf-8"?>
-<w:hdr xmlns:wpc="http://schemas.microsoft.com/office/word/2010/wordprocessingCanvas" xmlns:cx="http://schemas.microsoft.com/office/drawing/2014/chartex" xmlns:cx1="http://schemas.microsoft.com/office/drawing/2015/9/8/chartex" xmlns:cx2="http://schemas.microsoft.com/office/drawing/2015/10/21/chartex" xmlns:cx3="http://schemas.microsoft.com/office/drawing/2016/5/9/chartex" xmlns:cx4="http://schemas.microsoft.com/office/drawing/2016/5/10/chartex" xmlns:cx5="http://schemas.microsoft.com/office/drawing/2016/5/11/chartex" xmlns:cx6="http://schemas.microsoft.com/office/drawing/2016/5/12/chartex" xmlns:cx7="http://schemas.microsoft.com/office/drawing/2016/5/13/chartex" xmlns:cx8="http://schemas.microsoft.com/office/drawing/2016/5/14/chartex" xmlns:mc="http://schemas.openxmlformats.org/markup-compatibility/2006" xmlns:aink="http://schemas.microsoft.com/office/drawing/2016/ink" xmlns:am3d="http://schemas.microsoft.com/office/drawing/2017/model3d" xmlns:o="urn:schemas-microsoft-com:office:office" xmlns:r="http://schemas.openxmlformats.org/officeDocument/2006/relationships" xmlns:m="http://schemas.openxmlformats.org/officeDocument/2006/math" xmlns:v="urn:schemas-microsoft-com:vml" xmlns:wp14="http://schemas.microsoft.com/office/word/2010/wordprocessingDrawing" xmlns:wp="http://schemas.openxmlformats.org/drawingml/2006/wordprocessingDrawing" xmlns:w10="urn:schemas-microsoft-com:office:word" xmlns:w="http://schemas.openxmlformats.org/wordprocessingml/2006/main" xmlns:w14="http://schemas.microsoft.com/office/word/2010/wordml" xmlns:w15="http://schemas.microsoft.com/office/word/2012/wordml" xmlns:w16cex="http://schemas.microsoft.com/office/word/2018/wordml/cex" xmlns:w16cid="http://schemas.microsoft.com/office/word/2016/wordml/cid" xmlns:w16="http://schemas.microsoft.com/office/word/2018/wordml" xmlns:w16se="http://schemas.microsoft.com/office/word/2015/wordml/symex" xmlns:wpg="http://schemas.microsoft.com/office/word/2010/wordprocessingGroup" xmlns:wpi="http://schemas.microsoft.com/office/word/2010/wordprocessingInk" xmlns:wne="http://schemas.microsoft.com/office/word/2006/wordml" xmlns:wps="http://schemas.microsoft.com/office/word/2010/wordprocessingShape" mc:Ignorable="w14 w15 w16se w16cid w16 w16cex wp14">
+<w:hdr xmlns:wpc="http://schemas.microsoft.com/office/word/2010/wordprocessingCanvas" xmlns:cx="http://schemas.microsoft.com/office/drawing/2014/chartex" xmlns:cx1="http://schemas.microsoft.com/office/drawing/2015/9/8/chartex" xmlns:cx2="http://schemas.microsoft.com/office/drawing/2015/10/21/chartex" xmlns:cx3="http://schemas.microsoft.com/office/drawing/2016/5/9/chartex" xmlns:cx4="http://schemas.microsoft.com/office/drawing/2016/5/10/chartex" xmlns:cx5="http://schemas.microsoft.com/office/drawing/2016/5/11/chartex" xmlns:cx6="http://schemas.microsoft.com/office/drawing/2016/5/12/chartex" xmlns:cx7="http://schemas.microsoft.com/office/drawing/2016/5/13/chartex" xmlns:cx8="http://schemas.microsoft.com/office/drawing/2016/5/14/chartex" xmlns:mc="http://schemas.openxmlformats.org/markup-compatibility/2006" xmlns:aink="http://schemas.microsoft.com/office/drawing/2016/ink" xmlns:am3d="http://schemas.microsoft.com/office/drawing/2017/model3d" xmlns:o="urn:schemas-microsoft-com:office:office" xmlns:r="http://schemas.openxmlformats.org/officeDocument/2006/relationships" xmlns:m="http://schemas.openxmlformats.org/officeDocument/2006/math" xmlns:v="urn:schemas-microsoft-com:vml" xmlns:wp14="http://schemas.microsoft.com/office/word/2010/wordprocessingDrawing" xmlns:wp="http://schemas.openxmlformats.org/drawingml/2006/wordprocessingDrawing" xmlns:w10="urn:schemas-microsoft-com:office:word" xmlns:w="http://schemas.openxmlformats.org/wordprocessingml/2006/main" xmlns:w14="http://schemas.microsoft.com/office/word/2010/wordml" xmlns:w15="http://schemas.microsoft.com/office/word/2012/wordml" xmlns:w16cex="http://schemas.microsoft.com/office/word/2018/wordml/cex" xmlns:w16cid="http://schemas.microsoft.com/office/word/2016/wordml/cid" xmlns:w16="http://schemas.microsoft.com/office/word/2018/wordml" xmlns:w16sdtdh="http://schemas.microsoft.com/office/word/2020/wordml/sdtdatahash" xmlns:w16se="http://schemas.microsoft.com/office/word/2015/wordml/symex" xmlns:wpg="http://schemas.microsoft.com/office/word/2010/wordprocessingGroup" xmlns:wpi="http://schemas.microsoft.com/office/word/2010/wordprocessingInk" xmlns:wne="http://schemas.microsoft.com/office/word/2006/wordml" xmlns:wps="http://schemas.microsoft.com/office/word/2010/wordprocessingShape" mc:Ignorable="w14 w15 w16se w16cid w16 w16cex w16sdtdh wp14">
   <w:p>
     <w:pPr>
       <w:pStyle w:val="a4"/>
@@ -703,13 +971,23 @@
         <w:bCs/>
       </w:rPr>
     </w:pPr>
+    <w:proofErr w:type="spellStart"/>
     <w:r>
       <w:rPr>
         <w:rFonts w:hint="eastAsia"/>
         <w:b/>
         <w:bCs/>
       </w:rPr>
-      <w:t>팀명:</w:t>
+      <w:t>팀명</w:t>
+    </w:r>
+    <w:proofErr w:type="spellEnd"/>
+    <w:r>
+      <w:rPr>
+        <w:rFonts w:hint="eastAsia"/>
+        <w:b/>
+        <w:bCs/>
+      </w:rPr>
+      <w:t>:</w:t>
     </w:r>
     <w:r>
       <w:rPr>
@@ -718,6 +996,7 @@
       </w:rPr>
       <w:t xml:space="preserve"> </w:t>
     </w:r>
+    <w:proofErr w:type="spellStart"/>
     <w:r>
       <w:rPr>
         <w:rFonts w:hint="eastAsia"/>
@@ -726,12 +1005,13 @@
       </w:rPr>
       <w:t>카툰워</w:t>
     </w:r>
+    <w:proofErr w:type="spellEnd"/>
   </w:p>
 </w:hdr>
 </file>
 
 <file path=word/styles.xml><?xml version="1.0" encoding="utf-8"?>
-<w:styles xmlns:mc="http://schemas.openxmlformats.org/markup-compatibility/2006" xmlns:r="http://schemas.openxmlformats.org/officeDocument/2006/relationships" xmlns:w="http://schemas.openxmlformats.org/wordprocessingml/2006/main" xmlns:w14="http://schemas.microsoft.com/office/word/2010/wordml" xmlns:w15="http://schemas.microsoft.com/office/word/2012/wordml" xmlns:w16cex="http://schemas.microsoft.com/office/word/2018/wordml/cex" xmlns:w16cid="http://schemas.microsoft.com/office/word/2016/wordml/cid" xmlns:w16="http://schemas.microsoft.com/office/word/2018/wordml" xmlns:w16se="http://schemas.microsoft.com/office/word/2015/wordml/symex" mc:Ignorable="w14 w15 w16se w16cid w16 w16cex">
+<w:styles xmlns:mc="http://schemas.openxmlformats.org/markup-compatibility/2006" xmlns:r="http://schemas.openxmlformats.org/officeDocument/2006/relationships" xmlns:w="http://schemas.openxmlformats.org/wordprocessingml/2006/main" xmlns:w14="http://schemas.microsoft.com/office/word/2010/wordml" xmlns:w15="http://schemas.microsoft.com/office/word/2012/wordml" xmlns:w16cex="http://schemas.microsoft.com/office/word/2018/wordml/cex" xmlns:w16cid="http://schemas.microsoft.com/office/word/2016/wordml/cid" xmlns:w16="http://schemas.microsoft.com/office/word/2018/wordml" xmlns:w16sdtdh="http://schemas.microsoft.com/office/word/2020/wordml/sdtdatahash" xmlns:w16se="http://schemas.microsoft.com/office/word/2015/wordml/symex" mc:Ignorable="w14 w15 w16se w16cid w16 w16cex w16sdtdh">
   <w:docDefaults>
     <w:rPrDefault>
       <w:rPr>

</xml_diff>